<commit_message>
Storyboard and design changes Final
</commit_message>
<xml_diff>
--- a/Storyboard.docx
+++ b/Storyboard.docx
@@ -81,11 +81,12 @@
       <w:r>
         <w:rPr>
           <w:rFonts w:ascii="Times New Roman" w:hAnsi="Times New Roman" w:cs="Times New Roman"/>
+          <w:noProof/>
           <w:sz w:val="24"/>
           <w:szCs w:val="24"/>
         </w:rPr>
         <w:drawing>
-          <wp:inline distT="0" distB="0" distL="0" distR="0" wp14:anchorId="5AE0E927" wp14:editId="5C41E69A">
+          <wp:inline distT="0" distB="0" distL="0" distR="0" wp14:anchorId="37ED7939" wp14:editId="326540A0">
             <wp:extent cx="5943600" cy="4469130"/>
             <wp:effectExtent l="0" t="0" r="0" b="7620"/>
             <wp:docPr id="1" name="Picture 1" descr="Diagram&#10;&#10;Description automatically generated"/>
@@ -168,6 +169,66 @@
         </w:rPr>
         <w:t xml:space="preserve">At any point in time in the application if the user decides to logout, then the logout button is </w:t>
       </w:r>
+      <w:r>
+        <w:rPr>
+          <w:rFonts w:ascii="Times New Roman" w:hAnsi="Times New Roman" w:cs="Times New Roman"/>
+          <w:sz w:val="24"/>
+          <w:szCs w:val="24"/>
+        </w:rPr>
+        <w:t>provided,</w:t>
+      </w:r>
+      <w:r>
+        <w:rPr>
+          <w:rFonts w:ascii="Times New Roman" w:hAnsi="Times New Roman" w:cs="Times New Roman"/>
+          <w:sz w:val="24"/>
+          <w:szCs w:val="24"/>
+        </w:rPr>
+        <w:t xml:space="preserve"> and all the work will be saved.</w:t>
+      </w:r>
+    </w:p>
+    <w:p>
+      <w:pPr>
+        <w:pStyle w:val="ListParagraph"/>
+        <w:numPr>
+          <w:ilvl w:val="0"/>
+          <w:numId w:val="1"/>
+        </w:numPr>
+        <w:rPr>
+          <w:rFonts w:ascii="Times New Roman" w:hAnsi="Times New Roman" w:cs="Times New Roman"/>
+          <w:sz w:val="24"/>
+          <w:szCs w:val="24"/>
+        </w:rPr>
+      </w:pPr>
+      <w:r>
+        <w:rPr>
+          <w:rFonts w:ascii="Times New Roman" w:hAnsi="Times New Roman" w:cs="Times New Roman"/>
+          <w:sz w:val="24"/>
+          <w:szCs w:val="24"/>
+        </w:rPr>
+        <w:t>At any point in time in the application a user can close the application directly and they will be logged out automatically.</w:t>
+      </w:r>
+    </w:p>
+    <w:p>
+      <w:pPr>
+        <w:pStyle w:val="ListParagraph"/>
+        <w:numPr>
+          <w:ilvl w:val="0"/>
+          <w:numId w:val="1"/>
+        </w:numPr>
+        <w:rPr>
+          <w:rFonts w:ascii="Times New Roman" w:hAnsi="Times New Roman" w:cs="Times New Roman"/>
+          <w:sz w:val="24"/>
+          <w:szCs w:val="24"/>
+        </w:rPr>
+      </w:pPr>
+      <w:r>
+        <w:rPr>
+          <w:rFonts w:ascii="Times New Roman" w:hAnsi="Times New Roman" w:cs="Times New Roman"/>
+          <w:sz w:val="24"/>
+          <w:szCs w:val="24"/>
+        </w:rPr>
+        <w:t xml:space="preserve">Once a user is logged </w:t>
+      </w:r>
       <w:proofErr w:type="gramStart"/>
       <w:r>
         <w:rPr>
@@ -175,7 +236,7 @@
           <w:sz w:val="24"/>
           <w:szCs w:val="24"/>
         </w:rPr>
-        <w:t>provided</w:t>
+        <w:t>in</w:t>
       </w:r>
       <w:proofErr w:type="gramEnd"/>
       <w:r>
@@ -184,51 +245,7 @@
           <w:sz w:val="24"/>
           <w:szCs w:val="24"/>
         </w:rPr>
-        <w:t xml:space="preserve"> and all the work will be saved.</w:t>
-      </w:r>
-    </w:p>
-    <w:p>
-      <w:pPr>
-        <w:pStyle w:val="ListParagraph"/>
-        <w:numPr>
-          <w:ilvl w:val="0"/>
-          <w:numId w:val="1"/>
-        </w:numPr>
-        <w:rPr>
-          <w:rFonts w:ascii="Times New Roman" w:hAnsi="Times New Roman" w:cs="Times New Roman"/>
-          <w:sz w:val="24"/>
-          <w:szCs w:val="24"/>
-        </w:rPr>
-      </w:pPr>
-      <w:r>
-        <w:rPr>
-          <w:rFonts w:ascii="Times New Roman" w:hAnsi="Times New Roman" w:cs="Times New Roman"/>
-          <w:sz w:val="24"/>
-          <w:szCs w:val="24"/>
-        </w:rPr>
-        <w:t>At any point in time in the application a user can close the application directly and they will be logged out automatically.</w:t>
-      </w:r>
-    </w:p>
-    <w:p>
-      <w:pPr>
-        <w:pStyle w:val="ListParagraph"/>
-        <w:numPr>
-          <w:ilvl w:val="0"/>
-          <w:numId w:val="1"/>
-        </w:numPr>
-        <w:rPr>
-          <w:rFonts w:ascii="Times New Roman" w:hAnsi="Times New Roman" w:cs="Times New Roman"/>
-          <w:sz w:val="24"/>
-          <w:szCs w:val="24"/>
-        </w:rPr>
-      </w:pPr>
-      <w:r>
-        <w:rPr>
-          <w:rFonts w:ascii="Times New Roman" w:hAnsi="Times New Roman" w:cs="Times New Roman"/>
-          <w:sz w:val="24"/>
-          <w:szCs w:val="24"/>
-        </w:rPr>
-        <w:t>Once a user is logged in they will be directed to View All Albums page</w:t>
+        <w:t xml:space="preserve"> they will be directed to View All Albums page</w:t>
       </w:r>
       <w:r>
         <w:rPr>
@@ -392,39 +409,68 @@
           <w:sz w:val="24"/>
           <w:szCs w:val="24"/>
         </w:rPr>
-        <w:t>Notes:</w:t>
-      </w:r>
-    </w:p>
-    <w:p>
-      <w:pPr>
-        <w:pStyle w:val="ListParagraph"/>
-        <w:numPr>
-          <w:ilvl w:val="0"/>
-          <w:numId w:val="1"/>
-        </w:numPr>
-        <w:rPr>
-          <w:rFonts w:ascii="Times New Roman" w:hAnsi="Times New Roman" w:cs="Times New Roman"/>
-          <w:sz w:val="24"/>
-          <w:szCs w:val="24"/>
-        </w:rPr>
-      </w:pPr>
-      <w:r>
-        <w:rPr>
-          <w:rFonts w:ascii="Times New Roman" w:hAnsi="Times New Roman" w:cs="Times New Roman"/>
-          <w:sz w:val="24"/>
-          <w:szCs w:val="24"/>
-        </w:rPr>
-        <w:t>A user can login using their username.</w:t>
-      </w:r>
-    </w:p>
-    <w:p>
-      <w:pPr>
-        <w:rPr>
-          <w:rFonts w:ascii="Times New Roman" w:hAnsi="Times New Roman" w:cs="Times New Roman"/>
-          <w:sz w:val="24"/>
-          <w:szCs w:val="24"/>
-        </w:rPr>
-      </w:pPr>
+        <w:t>Event Details:</w:t>
+      </w:r>
+    </w:p>
+    <w:p>
+      <w:pPr>
+        <w:pStyle w:val="ListParagraph"/>
+        <w:numPr>
+          <w:ilvl w:val="0"/>
+          <w:numId w:val="1"/>
+        </w:numPr>
+        <w:rPr>
+          <w:rFonts w:ascii="Times New Roman" w:hAnsi="Times New Roman" w:cs="Times New Roman"/>
+          <w:sz w:val="24"/>
+          <w:szCs w:val="24"/>
+        </w:rPr>
+      </w:pPr>
+      <w:r>
+        <w:rPr>
+          <w:rFonts w:ascii="Times New Roman" w:hAnsi="Times New Roman" w:cs="Times New Roman"/>
+          <w:sz w:val="24"/>
+          <w:szCs w:val="24"/>
+        </w:rPr>
+        <w:t>A user</w:t>
+      </w:r>
+      <w:r>
+        <w:rPr>
+          <w:rFonts w:ascii="Times New Roman" w:hAnsi="Times New Roman" w:cs="Times New Roman"/>
+          <w:sz w:val="24"/>
+          <w:szCs w:val="24"/>
+        </w:rPr>
+        <w:t xml:space="preserve"> enters their username and clicks Login button to </w:t>
+      </w:r>
+      <w:r>
+        <w:rPr>
+          <w:rFonts w:ascii="Times New Roman" w:hAnsi="Times New Roman" w:cs="Times New Roman"/>
+          <w:sz w:val="24"/>
+          <w:szCs w:val="24"/>
+        </w:rPr>
+        <w:t>view their Albums.</w:t>
+      </w:r>
+    </w:p>
+    <w:p>
+      <w:pPr>
+        <w:pStyle w:val="ListParagraph"/>
+        <w:numPr>
+          <w:ilvl w:val="0"/>
+          <w:numId w:val="1"/>
+        </w:numPr>
+        <w:rPr>
+          <w:rFonts w:ascii="Times New Roman" w:hAnsi="Times New Roman" w:cs="Times New Roman"/>
+          <w:sz w:val="24"/>
+          <w:szCs w:val="24"/>
+        </w:rPr>
+      </w:pPr>
+      <w:r>
+        <w:rPr>
+          <w:rFonts w:ascii="Times New Roman" w:hAnsi="Times New Roman" w:cs="Times New Roman"/>
+          <w:sz w:val="24"/>
+          <w:szCs w:val="24"/>
+        </w:rPr>
+        <w:t>When an admin logs in with the username “admin”, the admin scene will be opened.</w:t>
+      </w:r>
     </w:p>
     <w:p>
       <w:pPr>
@@ -591,96 +637,178 @@
           <w:sz w:val="24"/>
           <w:szCs w:val="24"/>
         </w:rPr>
-        <w:t>Notes:</w:t>
-      </w:r>
-    </w:p>
-    <w:p>
-      <w:pPr>
-        <w:pStyle w:val="ListParagraph"/>
-        <w:numPr>
-          <w:ilvl w:val="0"/>
-          <w:numId w:val="1"/>
-        </w:numPr>
-        <w:rPr>
-          <w:rFonts w:ascii="Times New Roman" w:hAnsi="Times New Roman" w:cs="Times New Roman"/>
-          <w:sz w:val="24"/>
-          <w:szCs w:val="24"/>
-        </w:rPr>
-      </w:pPr>
-      <w:r>
-        <w:rPr>
-          <w:rFonts w:ascii="Times New Roman" w:hAnsi="Times New Roman" w:cs="Times New Roman"/>
-          <w:sz w:val="24"/>
-          <w:szCs w:val="24"/>
-        </w:rPr>
-        <w:t>When a user logs in with the username “admin”, the admin scene will be opened.</w:t>
-      </w:r>
-    </w:p>
-    <w:p>
-      <w:pPr>
-        <w:pStyle w:val="ListParagraph"/>
-        <w:numPr>
-          <w:ilvl w:val="0"/>
-          <w:numId w:val="1"/>
-        </w:numPr>
-        <w:rPr>
-          <w:rFonts w:ascii="Times New Roman" w:hAnsi="Times New Roman" w:cs="Times New Roman"/>
-          <w:sz w:val="24"/>
-          <w:szCs w:val="24"/>
-        </w:rPr>
-      </w:pPr>
-      <w:r>
-        <w:rPr>
-          <w:rFonts w:ascii="Times New Roman" w:hAnsi="Times New Roman" w:cs="Times New Roman"/>
-          <w:sz w:val="24"/>
-          <w:szCs w:val="24"/>
-        </w:rPr>
-        <w:t>The Left-Hand Side of the scene represents a List View where the list of all users will appear.</w:t>
-      </w:r>
-    </w:p>
-    <w:p>
-      <w:pPr>
-        <w:pStyle w:val="ListParagraph"/>
-        <w:numPr>
-          <w:ilvl w:val="0"/>
-          <w:numId w:val="1"/>
-        </w:numPr>
-        <w:rPr>
-          <w:rFonts w:ascii="Times New Roman" w:hAnsi="Times New Roman" w:cs="Times New Roman"/>
-          <w:sz w:val="24"/>
-          <w:szCs w:val="24"/>
-        </w:rPr>
-      </w:pPr>
-      <w:r>
-        <w:rPr>
-          <w:rFonts w:ascii="Times New Roman" w:hAnsi="Times New Roman" w:cs="Times New Roman"/>
-          <w:sz w:val="24"/>
-          <w:szCs w:val="24"/>
-        </w:rPr>
-        <w:t>Entering a username in the text field in the Right-Hand Side allows the admin to manage users. The admin clicks Create button to create new user. The admin clicks Delete button to delete an existing user. Clicking each button will give a pop to confirm whether the admin really intends to do so or not.</w:t>
-      </w:r>
-    </w:p>
-    <w:p>
-      <w:pPr>
-        <w:pStyle w:val="ListParagraph"/>
-        <w:numPr>
-          <w:ilvl w:val="0"/>
-          <w:numId w:val="1"/>
-        </w:numPr>
-        <w:rPr>
-          <w:rFonts w:ascii="Times New Roman" w:hAnsi="Times New Roman" w:cs="Times New Roman"/>
-          <w:sz w:val="24"/>
-          <w:szCs w:val="24"/>
-        </w:rPr>
-      </w:pPr>
-      <w:r>
-        <w:rPr>
-          <w:rFonts w:ascii="Times New Roman" w:hAnsi="Times New Roman" w:cs="Times New Roman"/>
-          <w:sz w:val="24"/>
-          <w:szCs w:val="24"/>
-        </w:rPr>
-        <w:t>Clicking the Logout button will log out the admin following the confirmation popup.</w:t>
-      </w:r>
+        <w:t>Event Details:</w:t>
+      </w:r>
+    </w:p>
+    <w:p>
+      <w:pPr>
+        <w:pStyle w:val="ListParagraph"/>
+        <w:numPr>
+          <w:ilvl w:val="0"/>
+          <w:numId w:val="1"/>
+        </w:numPr>
+        <w:rPr>
+          <w:rFonts w:ascii="Times New Roman" w:hAnsi="Times New Roman" w:cs="Times New Roman"/>
+          <w:sz w:val="24"/>
+          <w:szCs w:val="24"/>
+        </w:rPr>
+      </w:pPr>
+      <w:r>
+        <w:rPr>
+          <w:rFonts w:ascii="Times New Roman" w:hAnsi="Times New Roman" w:cs="Times New Roman"/>
+          <w:sz w:val="24"/>
+          <w:szCs w:val="24"/>
+        </w:rPr>
+        <w:t xml:space="preserve">The </w:t>
+      </w:r>
+      <w:r>
+        <w:rPr>
+          <w:rFonts w:ascii="Times New Roman" w:hAnsi="Times New Roman" w:cs="Times New Roman"/>
+          <w:sz w:val="24"/>
+          <w:szCs w:val="24"/>
+        </w:rPr>
+        <w:t>list of all users will be displayed in the List View.</w:t>
+      </w:r>
+    </w:p>
+    <w:p>
+      <w:pPr>
+        <w:pStyle w:val="ListParagraph"/>
+        <w:numPr>
+          <w:ilvl w:val="0"/>
+          <w:numId w:val="1"/>
+        </w:numPr>
+        <w:rPr>
+          <w:rFonts w:ascii="Times New Roman" w:hAnsi="Times New Roman" w:cs="Times New Roman"/>
+          <w:sz w:val="24"/>
+          <w:szCs w:val="24"/>
+        </w:rPr>
+      </w:pPr>
+      <w:r>
+        <w:rPr>
+          <w:rFonts w:ascii="Times New Roman" w:hAnsi="Times New Roman" w:cs="Times New Roman"/>
+          <w:sz w:val="24"/>
+          <w:szCs w:val="24"/>
+        </w:rPr>
+        <w:t xml:space="preserve">Create – </w:t>
+      </w:r>
+      <w:r>
+        <w:rPr>
+          <w:rFonts w:ascii="Times New Roman" w:hAnsi="Times New Roman" w:cs="Times New Roman"/>
+          <w:sz w:val="24"/>
+          <w:szCs w:val="24"/>
+        </w:rPr>
+        <w:t xml:space="preserve">Clicking </w:t>
+      </w:r>
+      <w:r>
+        <w:rPr>
+          <w:rFonts w:ascii="Times New Roman" w:hAnsi="Times New Roman" w:cs="Times New Roman"/>
+          <w:sz w:val="24"/>
+          <w:szCs w:val="24"/>
+        </w:rPr>
+        <w:t xml:space="preserve">Create </w:t>
+      </w:r>
+      <w:r>
+        <w:rPr>
+          <w:rFonts w:ascii="Times New Roman" w:hAnsi="Times New Roman" w:cs="Times New Roman"/>
+          <w:sz w:val="24"/>
+          <w:szCs w:val="24"/>
+        </w:rPr>
+        <w:t xml:space="preserve">button adds </w:t>
+      </w:r>
+      <w:r>
+        <w:rPr>
+          <w:rFonts w:ascii="Times New Roman" w:hAnsi="Times New Roman" w:cs="Times New Roman"/>
+          <w:sz w:val="24"/>
+          <w:szCs w:val="24"/>
+        </w:rPr>
+        <w:t>new user</w:t>
+      </w:r>
+      <w:r>
+        <w:rPr>
+          <w:rFonts w:ascii="Times New Roman" w:hAnsi="Times New Roman" w:cs="Times New Roman"/>
+          <w:sz w:val="24"/>
+          <w:szCs w:val="24"/>
+        </w:rPr>
+        <w:t>.</w:t>
+      </w:r>
+    </w:p>
+    <w:p>
+      <w:pPr>
+        <w:pStyle w:val="ListParagraph"/>
+        <w:numPr>
+          <w:ilvl w:val="0"/>
+          <w:numId w:val="1"/>
+        </w:numPr>
+        <w:rPr>
+          <w:rFonts w:ascii="Times New Roman" w:hAnsi="Times New Roman" w:cs="Times New Roman"/>
+          <w:sz w:val="24"/>
+          <w:szCs w:val="24"/>
+        </w:rPr>
+      </w:pPr>
+      <w:r>
+        <w:rPr>
+          <w:rFonts w:ascii="Times New Roman" w:hAnsi="Times New Roman" w:cs="Times New Roman"/>
+          <w:sz w:val="24"/>
+          <w:szCs w:val="24"/>
+        </w:rPr>
+        <w:t>Delete – Clicking Delete button deletes existing user.</w:t>
+      </w:r>
+    </w:p>
+    <w:p>
+      <w:pPr>
+        <w:pStyle w:val="ListParagraph"/>
+        <w:numPr>
+          <w:ilvl w:val="0"/>
+          <w:numId w:val="1"/>
+        </w:numPr>
+        <w:rPr>
+          <w:rFonts w:ascii="Times New Roman" w:hAnsi="Times New Roman" w:cs="Times New Roman"/>
+          <w:sz w:val="24"/>
+          <w:szCs w:val="24"/>
+        </w:rPr>
+      </w:pPr>
+      <w:r>
+        <w:rPr>
+          <w:rFonts w:ascii="Times New Roman" w:hAnsi="Times New Roman" w:cs="Times New Roman"/>
+          <w:sz w:val="24"/>
+          <w:szCs w:val="24"/>
+        </w:rPr>
+        <w:t>Logout</w:t>
+      </w:r>
+      <w:r>
+        <w:rPr>
+          <w:rFonts w:ascii="Times New Roman" w:hAnsi="Times New Roman" w:cs="Times New Roman"/>
+          <w:sz w:val="24"/>
+          <w:szCs w:val="24"/>
+        </w:rPr>
+        <w:t xml:space="preserve"> – Clicking Logout button</w:t>
+      </w:r>
+      <w:r>
+        <w:rPr>
+          <w:rFonts w:ascii="Times New Roman" w:hAnsi="Times New Roman" w:cs="Times New Roman"/>
+          <w:sz w:val="24"/>
+          <w:szCs w:val="24"/>
+        </w:rPr>
+        <w:t xml:space="preserve"> will log out the admin following the confirmation popup.</w:t>
+      </w:r>
+    </w:p>
+    <w:p>
+      <w:pPr>
+        <w:rPr>
+          <w:rFonts w:ascii="Times New Roman" w:hAnsi="Times New Roman" w:cs="Times New Roman"/>
+          <w:sz w:val="24"/>
+          <w:szCs w:val="24"/>
+        </w:rPr>
+      </w:pPr>
+    </w:p>
+    <w:p>
+      <w:pPr>
+        <w:rPr>
+          <w:rFonts w:ascii="Times New Roman" w:hAnsi="Times New Roman" w:cs="Times New Roman"/>
+          <w:sz w:val="24"/>
+          <w:szCs w:val="24"/>
+        </w:rPr>
+      </w:pPr>
     </w:p>
     <w:p>
       <w:pPr>
@@ -747,15 +875,14 @@
       <w:r>
         <w:rPr>
           <w:rFonts w:ascii="Times New Roman" w:hAnsi="Times New Roman" w:cs="Times New Roman"/>
-          <w:noProof/>
           <w:sz w:val="24"/>
           <w:szCs w:val="24"/>
         </w:rPr>
         <w:drawing>
-          <wp:inline distT="0" distB="0" distL="0" distR="0" wp14:anchorId="726BC552" wp14:editId="7ED37D02">
-            <wp:extent cx="5943600" cy="4393565"/>
-            <wp:effectExtent l="0" t="0" r="0" b="6985"/>
-            <wp:docPr id="4" name="Picture 4" descr="Graphical user interface, application&#10;&#10;Description automatically generated"/>
+          <wp:inline distT="0" distB="0" distL="0" distR="0" wp14:anchorId="67A6B048" wp14:editId="55576CDA">
+            <wp:extent cx="5943600" cy="4402455"/>
+            <wp:effectExtent l="0" t="0" r="0" b="0"/>
+            <wp:docPr id="9" name="Picture 9" descr="Graphical user interface, text&#10;&#10;Description automatically generated"/>
             <wp:cNvGraphicFramePr>
               <a:graphicFrameLocks xmlns:a="http://schemas.openxmlformats.org/drawingml/2006/main" noChangeAspect="1"/>
             </wp:cNvGraphicFramePr>
@@ -763,7 +890,7 @@
               <a:graphicData uri="http://schemas.openxmlformats.org/drawingml/2006/picture">
                 <pic:pic xmlns:pic="http://schemas.openxmlformats.org/drawingml/2006/picture">
                   <pic:nvPicPr>
-                    <pic:cNvPr id="4" name="Picture 4" descr="Graphical user interface, application&#10;&#10;Description automatically generated"/>
+                    <pic:cNvPr id="9" name="Picture 9" descr="Graphical user interface, text&#10;&#10;Description automatically generated"/>
                     <pic:cNvPicPr/>
                   </pic:nvPicPr>
                   <pic:blipFill>
@@ -775,7 +902,7 @@
                   <pic:spPr>
                     <a:xfrm>
                       <a:off x="0" y="0"/>
-                      <a:ext cx="5943600" cy="4393565"/>
+                      <a:ext cx="5943600" cy="4402455"/>
                     </a:xfrm>
                     <a:prstGeom prst="rect">
                       <a:avLst/>
@@ -811,22 +938,1478 @@
           <w:sz w:val="24"/>
           <w:szCs w:val="24"/>
         </w:rPr>
-        <w:t>Notes:</w:t>
-      </w:r>
-    </w:p>
-    <w:p>
-      <w:pPr>
-        <w:pStyle w:val="ListParagraph"/>
-        <w:numPr>
-          <w:ilvl w:val="0"/>
-          <w:numId w:val="1"/>
-        </w:numPr>
-        <w:rPr>
-          <w:rFonts w:ascii="Times New Roman" w:hAnsi="Times New Roman" w:cs="Times New Roman"/>
-          <w:sz w:val="24"/>
-          <w:szCs w:val="24"/>
-        </w:rPr>
-      </w:pPr>
+        <w:t>Event Details</w:t>
+      </w:r>
+      <w:r>
+        <w:rPr>
+          <w:rFonts w:ascii="Times New Roman" w:hAnsi="Times New Roman" w:cs="Times New Roman"/>
+          <w:sz w:val="24"/>
+          <w:szCs w:val="24"/>
+        </w:rPr>
+        <w:t>:</w:t>
+      </w:r>
+    </w:p>
+    <w:p>
+      <w:pPr>
+        <w:pStyle w:val="ListParagraph"/>
+        <w:numPr>
+          <w:ilvl w:val="0"/>
+          <w:numId w:val="1"/>
+        </w:numPr>
+        <w:rPr>
+          <w:rFonts w:ascii="Times New Roman" w:hAnsi="Times New Roman" w:cs="Times New Roman"/>
+          <w:sz w:val="24"/>
+          <w:szCs w:val="24"/>
+        </w:rPr>
+      </w:pPr>
+      <w:r>
+        <w:rPr>
+          <w:rFonts w:ascii="Times New Roman" w:hAnsi="Times New Roman" w:cs="Times New Roman"/>
+          <w:sz w:val="24"/>
+          <w:szCs w:val="24"/>
+        </w:rPr>
+        <w:t>The list of all albums will be displayed in the List View.</w:t>
+      </w:r>
+    </w:p>
+    <w:p>
+      <w:pPr>
+        <w:pStyle w:val="ListParagraph"/>
+        <w:numPr>
+          <w:ilvl w:val="0"/>
+          <w:numId w:val="1"/>
+        </w:numPr>
+        <w:rPr>
+          <w:rFonts w:ascii="Times New Roman" w:hAnsi="Times New Roman" w:cs="Times New Roman"/>
+          <w:sz w:val="24"/>
+          <w:szCs w:val="24"/>
+        </w:rPr>
+      </w:pPr>
+      <w:r>
+        <w:rPr>
+          <w:rFonts w:ascii="Times New Roman" w:hAnsi="Times New Roman" w:cs="Times New Roman"/>
+          <w:sz w:val="24"/>
+          <w:szCs w:val="24"/>
+        </w:rPr>
+        <w:t>Double clicking on album name in List View opens the album.</w:t>
+      </w:r>
+    </w:p>
+    <w:p>
+      <w:pPr>
+        <w:pStyle w:val="ListParagraph"/>
+        <w:numPr>
+          <w:ilvl w:val="0"/>
+          <w:numId w:val="1"/>
+        </w:numPr>
+        <w:rPr>
+          <w:rFonts w:ascii="Times New Roman" w:hAnsi="Times New Roman" w:cs="Times New Roman"/>
+          <w:sz w:val="24"/>
+          <w:szCs w:val="24"/>
+        </w:rPr>
+      </w:pPr>
+      <w:r>
+        <w:rPr>
+          <w:rFonts w:ascii="Times New Roman" w:hAnsi="Times New Roman" w:cs="Times New Roman"/>
+          <w:sz w:val="24"/>
+          <w:szCs w:val="24"/>
+        </w:rPr>
+        <w:t xml:space="preserve">Create – Clicking </w:t>
+      </w:r>
+      <w:proofErr w:type="gramStart"/>
+      <w:r>
+        <w:rPr>
+          <w:rFonts w:ascii="Times New Roman" w:hAnsi="Times New Roman" w:cs="Times New Roman"/>
+          <w:sz w:val="24"/>
+          <w:szCs w:val="24"/>
+        </w:rPr>
+        <w:t>Create</w:t>
+      </w:r>
+      <w:proofErr w:type="gramEnd"/>
+      <w:r>
+        <w:rPr>
+          <w:rFonts w:ascii="Times New Roman" w:hAnsi="Times New Roman" w:cs="Times New Roman"/>
+          <w:sz w:val="24"/>
+          <w:szCs w:val="24"/>
+        </w:rPr>
+        <w:t xml:space="preserve"> button creates new album.</w:t>
+      </w:r>
+    </w:p>
+    <w:p>
+      <w:pPr>
+        <w:pStyle w:val="ListParagraph"/>
+        <w:numPr>
+          <w:ilvl w:val="0"/>
+          <w:numId w:val="1"/>
+        </w:numPr>
+        <w:rPr>
+          <w:rFonts w:ascii="Times New Roman" w:hAnsi="Times New Roman" w:cs="Times New Roman"/>
+          <w:sz w:val="24"/>
+          <w:szCs w:val="24"/>
+        </w:rPr>
+      </w:pPr>
+      <w:r>
+        <w:rPr>
+          <w:rFonts w:ascii="Times New Roman" w:hAnsi="Times New Roman" w:cs="Times New Roman"/>
+          <w:sz w:val="24"/>
+          <w:szCs w:val="24"/>
+        </w:rPr>
+        <w:t>Rename – Clicking Rename button gives a popup of text entry with a Save button to rename that album.</w:t>
+      </w:r>
+    </w:p>
+    <w:p>
+      <w:pPr>
+        <w:pStyle w:val="ListParagraph"/>
+        <w:numPr>
+          <w:ilvl w:val="0"/>
+          <w:numId w:val="1"/>
+        </w:numPr>
+        <w:rPr>
+          <w:rFonts w:ascii="Times New Roman" w:hAnsi="Times New Roman" w:cs="Times New Roman"/>
+          <w:sz w:val="24"/>
+          <w:szCs w:val="24"/>
+        </w:rPr>
+      </w:pPr>
+      <w:r>
+        <w:rPr>
+          <w:rFonts w:ascii="Times New Roman" w:hAnsi="Times New Roman" w:cs="Times New Roman"/>
+          <w:sz w:val="24"/>
+          <w:szCs w:val="24"/>
+        </w:rPr>
+        <w:t>Delete – Clicking Delete button deletes an existing album.</w:t>
+      </w:r>
+    </w:p>
+    <w:p>
+      <w:pPr>
+        <w:pStyle w:val="ListParagraph"/>
+        <w:numPr>
+          <w:ilvl w:val="0"/>
+          <w:numId w:val="1"/>
+        </w:numPr>
+        <w:rPr>
+          <w:rFonts w:ascii="Times New Roman" w:hAnsi="Times New Roman" w:cs="Times New Roman"/>
+          <w:sz w:val="24"/>
+          <w:szCs w:val="24"/>
+        </w:rPr>
+      </w:pPr>
+      <w:r>
+        <w:rPr>
+          <w:rFonts w:ascii="Times New Roman" w:hAnsi="Times New Roman" w:cs="Times New Roman"/>
+          <w:sz w:val="24"/>
+          <w:szCs w:val="24"/>
+        </w:rPr>
+        <w:t>When the user clicks on any album in list view, Album Details such as its name, number of photos, and date range will be displayed.</w:t>
+      </w:r>
+    </w:p>
+    <w:p>
+      <w:pPr>
+        <w:pStyle w:val="ListParagraph"/>
+        <w:numPr>
+          <w:ilvl w:val="0"/>
+          <w:numId w:val="1"/>
+        </w:numPr>
+        <w:rPr>
+          <w:rFonts w:ascii="Times New Roman" w:hAnsi="Times New Roman" w:cs="Times New Roman"/>
+          <w:sz w:val="24"/>
+          <w:szCs w:val="24"/>
+        </w:rPr>
+      </w:pPr>
+      <w:r>
+        <w:rPr>
+          <w:rFonts w:ascii="Times New Roman" w:hAnsi="Times New Roman" w:cs="Times New Roman"/>
+          <w:sz w:val="24"/>
+          <w:szCs w:val="24"/>
+        </w:rPr>
+        <w:t xml:space="preserve">Search Photos </w:t>
+      </w:r>
+      <w:proofErr w:type="gramStart"/>
+      <w:r>
+        <w:rPr>
+          <w:rFonts w:ascii="Times New Roman" w:hAnsi="Times New Roman" w:cs="Times New Roman"/>
+          <w:sz w:val="24"/>
+          <w:szCs w:val="24"/>
+        </w:rPr>
+        <w:t>By</w:t>
+      </w:r>
+      <w:proofErr w:type="gramEnd"/>
+      <w:r>
+        <w:rPr>
+          <w:rFonts w:ascii="Times New Roman" w:hAnsi="Times New Roman" w:cs="Times New Roman"/>
+          <w:sz w:val="24"/>
+          <w:szCs w:val="24"/>
+        </w:rPr>
+        <w:t xml:space="preserve"> Date Range </w:t>
+      </w:r>
+      <w:r>
+        <w:rPr>
+          <w:rFonts w:ascii="Times New Roman" w:hAnsi="Times New Roman" w:cs="Times New Roman"/>
+          <w:sz w:val="24"/>
+          <w:szCs w:val="24"/>
+        </w:rPr>
+        <w:t xml:space="preserve">– Clicking </w:t>
+      </w:r>
+      <w:r>
+        <w:rPr>
+          <w:rFonts w:ascii="Times New Roman" w:hAnsi="Times New Roman" w:cs="Times New Roman"/>
+          <w:sz w:val="24"/>
+          <w:szCs w:val="24"/>
+        </w:rPr>
+        <w:t>that button</w:t>
+      </w:r>
+      <w:r>
+        <w:rPr>
+          <w:rFonts w:ascii="Times New Roman" w:hAnsi="Times New Roman" w:cs="Times New Roman"/>
+          <w:sz w:val="24"/>
+          <w:szCs w:val="24"/>
+        </w:rPr>
+        <w:t xml:space="preserve"> </w:t>
+      </w:r>
+      <w:r>
+        <w:rPr>
+          <w:rFonts w:ascii="Times New Roman" w:hAnsi="Times New Roman" w:cs="Times New Roman"/>
+          <w:sz w:val="24"/>
+          <w:szCs w:val="24"/>
+        </w:rPr>
+        <w:t>gives a popup where a user inputs Date Range</w:t>
+      </w:r>
+      <w:r>
+        <w:rPr>
+          <w:rFonts w:ascii="Times New Roman" w:hAnsi="Times New Roman" w:cs="Times New Roman"/>
+          <w:sz w:val="24"/>
+          <w:szCs w:val="24"/>
+        </w:rPr>
+        <w:t>. The Search Results Page will open followed by the popup.</w:t>
+      </w:r>
+    </w:p>
+    <w:p>
+      <w:pPr>
+        <w:pStyle w:val="ListParagraph"/>
+        <w:numPr>
+          <w:ilvl w:val="0"/>
+          <w:numId w:val="1"/>
+        </w:numPr>
+        <w:rPr>
+          <w:rFonts w:ascii="Times New Roman" w:hAnsi="Times New Roman" w:cs="Times New Roman"/>
+          <w:sz w:val="24"/>
+          <w:szCs w:val="24"/>
+        </w:rPr>
+      </w:pPr>
+      <w:r>
+        <w:rPr>
+          <w:rFonts w:ascii="Times New Roman" w:hAnsi="Times New Roman" w:cs="Times New Roman"/>
+          <w:sz w:val="24"/>
+          <w:szCs w:val="24"/>
+        </w:rPr>
+        <w:t xml:space="preserve">Search Photos By </w:t>
+      </w:r>
+      <w:r>
+        <w:rPr>
+          <w:rFonts w:ascii="Times New Roman" w:hAnsi="Times New Roman" w:cs="Times New Roman"/>
+          <w:sz w:val="24"/>
+          <w:szCs w:val="24"/>
+        </w:rPr>
+        <w:t>Tag Pairs</w:t>
+      </w:r>
+      <w:r>
+        <w:rPr>
+          <w:rFonts w:ascii="Times New Roman" w:hAnsi="Times New Roman" w:cs="Times New Roman"/>
+          <w:sz w:val="24"/>
+          <w:szCs w:val="24"/>
+        </w:rPr>
+        <w:t xml:space="preserve"> – Clicking that button gives a popup where a user inputs </w:t>
+      </w:r>
+      <w:r>
+        <w:rPr>
+          <w:rFonts w:ascii="Times New Roman" w:hAnsi="Times New Roman" w:cs="Times New Roman"/>
+          <w:sz w:val="24"/>
+          <w:szCs w:val="24"/>
+        </w:rPr>
+        <w:t>text entry</w:t>
+      </w:r>
+      <w:r>
+        <w:rPr>
+          <w:rFonts w:ascii="Times New Roman" w:hAnsi="Times New Roman" w:cs="Times New Roman"/>
+          <w:sz w:val="24"/>
+          <w:szCs w:val="24"/>
+        </w:rPr>
+        <w:t>.</w:t>
+      </w:r>
+      <w:r>
+        <w:rPr>
+          <w:rFonts w:ascii="Times New Roman" w:hAnsi="Times New Roman" w:cs="Times New Roman"/>
+          <w:sz w:val="24"/>
+          <w:szCs w:val="24"/>
+        </w:rPr>
+        <w:t xml:space="preserve"> </w:t>
+      </w:r>
+      <w:r>
+        <w:rPr>
+          <w:rFonts w:ascii="Times New Roman" w:hAnsi="Times New Roman" w:cs="Times New Roman"/>
+          <w:sz w:val="24"/>
+          <w:szCs w:val="24"/>
+        </w:rPr>
+        <w:t>The Search Results Page will open followed by the popup.</w:t>
+      </w:r>
+    </w:p>
+    <w:p>
+      <w:pPr>
+        <w:pStyle w:val="ListParagraph"/>
+        <w:numPr>
+          <w:ilvl w:val="0"/>
+          <w:numId w:val="1"/>
+        </w:numPr>
+        <w:rPr>
+          <w:rFonts w:ascii="Times New Roman" w:hAnsi="Times New Roman" w:cs="Times New Roman"/>
+          <w:sz w:val="24"/>
+          <w:szCs w:val="24"/>
+        </w:rPr>
+      </w:pPr>
+      <w:r>
+        <w:rPr>
+          <w:rFonts w:ascii="Times New Roman" w:hAnsi="Times New Roman" w:cs="Times New Roman"/>
+          <w:sz w:val="24"/>
+          <w:szCs w:val="24"/>
+        </w:rPr>
+        <w:t xml:space="preserve">Logout – Clicking </w:t>
+      </w:r>
+      <w:proofErr w:type="gramStart"/>
+      <w:r>
+        <w:rPr>
+          <w:rFonts w:ascii="Times New Roman" w:hAnsi="Times New Roman" w:cs="Times New Roman"/>
+          <w:sz w:val="24"/>
+          <w:szCs w:val="24"/>
+        </w:rPr>
+        <w:t>Logout</w:t>
+      </w:r>
+      <w:proofErr w:type="gramEnd"/>
+      <w:r>
+        <w:rPr>
+          <w:rFonts w:ascii="Times New Roman" w:hAnsi="Times New Roman" w:cs="Times New Roman"/>
+          <w:sz w:val="24"/>
+          <w:szCs w:val="24"/>
+        </w:rPr>
+        <w:t xml:space="preserve"> button will log out the admin following the confirmation popup.</w:t>
+      </w:r>
+    </w:p>
+    <w:p>
+      <w:pPr>
+        <w:rPr>
+          <w:rFonts w:ascii="Times New Roman" w:hAnsi="Times New Roman" w:cs="Times New Roman"/>
+          <w:sz w:val="24"/>
+          <w:szCs w:val="24"/>
+        </w:rPr>
+      </w:pPr>
+      <w:r>
+        <w:rPr>
+          <w:rFonts w:ascii="Times New Roman" w:hAnsi="Times New Roman" w:cs="Times New Roman"/>
+          <w:sz w:val="24"/>
+          <w:szCs w:val="24"/>
+        </w:rPr>
+        <w:lastRenderedPageBreak/>
+        <w:t>Open Album Page:</w:t>
+      </w:r>
+    </w:p>
+    <w:p>
+      <w:pPr>
+        <w:rPr>
+          <w:rFonts w:ascii="Times New Roman" w:hAnsi="Times New Roman" w:cs="Times New Roman"/>
+          <w:sz w:val="24"/>
+          <w:szCs w:val="24"/>
+        </w:rPr>
+      </w:pPr>
+      <w:r>
+        <w:rPr>
+          <w:rFonts w:ascii="Times New Roman" w:hAnsi="Times New Roman" w:cs="Times New Roman"/>
+          <w:sz w:val="24"/>
+          <w:szCs w:val="24"/>
+        </w:rPr>
+        <w:drawing>
+          <wp:inline distT="0" distB="0" distL="0" distR="0" wp14:anchorId="672C8655" wp14:editId="0D9C11A1">
+            <wp:extent cx="5943600" cy="4411980"/>
+            <wp:effectExtent l="0" t="0" r="0" b="7620"/>
+            <wp:docPr id="7" name="Picture 7" descr="Graphical user interface, application, Word&#10;&#10;Description automatically generated"/>
+            <wp:cNvGraphicFramePr>
+              <a:graphicFrameLocks xmlns:a="http://schemas.openxmlformats.org/drawingml/2006/main" noChangeAspect="1"/>
+            </wp:cNvGraphicFramePr>
+            <a:graphic xmlns:a="http://schemas.openxmlformats.org/drawingml/2006/main">
+              <a:graphicData uri="http://schemas.openxmlformats.org/drawingml/2006/picture">
+                <pic:pic xmlns:pic="http://schemas.openxmlformats.org/drawingml/2006/picture">
+                  <pic:nvPicPr>
+                    <pic:cNvPr id="7" name="Picture 7" descr="Graphical user interface, application, Word&#10;&#10;Description automatically generated"/>
+                    <pic:cNvPicPr/>
+                  </pic:nvPicPr>
+                  <pic:blipFill>
+                    <a:blip r:embed="rId9"/>
+                    <a:stretch>
+                      <a:fillRect/>
+                    </a:stretch>
+                  </pic:blipFill>
+                  <pic:spPr>
+                    <a:xfrm>
+                      <a:off x="0" y="0"/>
+                      <a:ext cx="5943600" cy="4411980"/>
+                    </a:xfrm>
+                    <a:prstGeom prst="rect">
+                      <a:avLst/>
+                    </a:prstGeom>
+                  </pic:spPr>
+                </pic:pic>
+              </a:graphicData>
+            </a:graphic>
+          </wp:inline>
+        </w:drawing>
+      </w:r>
+    </w:p>
+    <w:p>
+      <w:pPr>
+        <w:rPr>
+          <w:rFonts w:ascii="Times New Roman" w:hAnsi="Times New Roman" w:cs="Times New Roman"/>
+          <w:sz w:val="24"/>
+          <w:szCs w:val="24"/>
+        </w:rPr>
+      </w:pPr>
+    </w:p>
+    <w:p>
+      <w:pPr>
+        <w:rPr>
+          <w:rFonts w:ascii="Times New Roman" w:hAnsi="Times New Roman" w:cs="Times New Roman"/>
+          <w:sz w:val="24"/>
+          <w:szCs w:val="24"/>
+        </w:rPr>
+      </w:pPr>
+      <w:r>
+        <w:rPr>
+          <w:rFonts w:ascii="Times New Roman" w:hAnsi="Times New Roman" w:cs="Times New Roman"/>
+          <w:sz w:val="24"/>
+          <w:szCs w:val="24"/>
+        </w:rPr>
+        <w:t>Event Details:</w:t>
+      </w:r>
+    </w:p>
+    <w:p>
+      <w:pPr>
+        <w:pStyle w:val="ListParagraph"/>
+        <w:numPr>
+          <w:ilvl w:val="0"/>
+          <w:numId w:val="1"/>
+        </w:numPr>
+        <w:rPr>
+          <w:rFonts w:ascii="Times New Roman" w:hAnsi="Times New Roman" w:cs="Times New Roman"/>
+          <w:sz w:val="24"/>
+          <w:szCs w:val="24"/>
+        </w:rPr>
+      </w:pPr>
+      <w:r>
+        <w:rPr>
+          <w:rFonts w:ascii="Times New Roman" w:hAnsi="Times New Roman" w:cs="Times New Roman"/>
+          <w:sz w:val="24"/>
+          <w:szCs w:val="24"/>
+        </w:rPr>
+        <w:t xml:space="preserve">The </w:t>
+      </w:r>
+      <w:r>
+        <w:rPr>
+          <w:rFonts w:ascii="Times New Roman" w:hAnsi="Times New Roman" w:cs="Times New Roman"/>
+          <w:sz w:val="24"/>
+          <w:szCs w:val="24"/>
+        </w:rPr>
+        <w:t>T</w:t>
+      </w:r>
+      <w:r>
+        <w:rPr>
+          <w:rFonts w:ascii="Times New Roman" w:hAnsi="Times New Roman" w:cs="Times New Roman"/>
+          <w:sz w:val="24"/>
+          <w:szCs w:val="24"/>
+        </w:rPr>
+        <w:t>humbnail images of all photos in the opened album will be displayed</w:t>
+      </w:r>
+      <w:r>
+        <w:rPr>
+          <w:rFonts w:ascii="Times New Roman" w:hAnsi="Times New Roman" w:cs="Times New Roman"/>
+          <w:sz w:val="24"/>
+          <w:szCs w:val="24"/>
+        </w:rPr>
+        <w:t xml:space="preserve"> in the List View</w:t>
+      </w:r>
+      <w:r>
+        <w:rPr>
+          <w:rFonts w:ascii="Times New Roman" w:hAnsi="Times New Roman" w:cs="Times New Roman"/>
+          <w:sz w:val="24"/>
+          <w:szCs w:val="24"/>
+        </w:rPr>
+        <w:t>.</w:t>
+      </w:r>
+    </w:p>
+    <w:p>
+      <w:pPr>
+        <w:pStyle w:val="ListParagraph"/>
+        <w:numPr>
+          <w:ilvl w:val="0"/>
+          <w:numId w:val="1"/>
+        </w:numPr>
+        <w:rPr>
+          <w:rFonts w:ascii="Times New Roman" w:hAnsi="Times New Roman" w:cs="Times New Roman"/>
+          <w:sz w:val="24"/>
+          <w:szCs w:val="24"/>
+        </w:rPr>
+      </w:pPr>
+      <w:r>
+        <w:rPr>
+          <w:rFonts w:ascii="Times New Roman" w:hAnsi="Times New Roman" w:cs="Times New Roman"/>
+          <w:sz w:val="24"/>
+          <w:szCs w:val="24"/>
+        </w:rPr>
+        <w:t>Add Photo – Clicking Add Photo but</w:t>
+      </w:r>
+      <w:r>
+        <w:rPr>
+          <w:rFonts w:ascii="Times New Roman" w:hAnsi="Times New Roman" w:cs="Times New Roman"/>
+          <w:sz w:val="24"/>
+          <w:szCs w:val="24"/>
+        </w:rPr>
+        <w:t xml:space="preserve">ton opens a popup where a user can </w:t>
+      </w:r>
+      <w:r>
+        <w:rPr>
+          <w:rFonts w:ascii="Times New Roman" w:hAnsi="Times New Roman" w:cs="Times New Roman"/>
+          <w:sz w:val="24"/>
+          <w:szCs w:val="24"/>
+        </w:rPr>
+        <w:t>add a new photo, set its caption, and add/remove tags.</w:t>
+      </w:r>
+    </w:p>
+    <w:p>
+      <w:pPr>
+        <w:pStyle w:val="ListParagraph"/>
+        <w:numPr>
+          <w:ilvl w:val="0"/>
+          <w:numId w:val="1"/>
+        </w:numPr>
+        <w:rPr>
+          <w:rFonts w:ascii="Times New Roman" w:hAnsi="Times New Roman" w:cs="Times New Roman"/>
+          <w:sz w:val="24"/>
+          <w:szCs w:val="24"/>
+        </w:rPr>
+      </w:pPr>
+      <w:r>
+        <w:rPr>
+          <w:rFonts w:ascii="Times New Roman" w:hAnsi="Times New Roman" w:cs="Times New Roman"/>
+          <w:sz w:val="24"/>
+          <w:szCs w:val="24"/>
+        </w:rPr>
+        <w:t>View Slideshow – Clicking View Slideshow buttons displays all images of that album</w:t>
+      </w:r>
+      <w:r>
+        <w:rPr>
+          <w:rFonts w:ascii="Times New Roman" w:hAnsi="Times New Roman" w:cs="Times New Roman"/>
+          <w:sz w:val="24"/>
+          <w:szCs w:val="24"/>
+        </w:rPr>
+        <w:t>.</w:t>
+      </w:r>
+    </w:p>
+    <w:p>
+      <w:pPr>
+        <w:pStyle w:val="ListParagraph"/>
+        <w:numPr>
+          <w:ilvl w:val="0"/>
+          <w:numId w:val="1"/>
+        </w:numPr>
+        <w:rPr>
+          <w:rFonts w:ascii="Times New Roman" w:hAnsi="Times New Roman" w:cs="Times New Roman"/>
+          <w:sz w:val="24"/>
+          <w:szCs w:val="24"/>
+        </w:rPr>
+      </w:pPr>
+      <w:r>
+        <w:rPr>
+          <w:rFonts w:ascii="Times New Roman" w:hAnsi="Times New Roman" w:cs="Times New Roman"/>
+          <w:sz w:val="24"/>
+          <w:szCs w:val="24"/>
+        </w:rPr>
+        <w:t>Move Photo – Selecting the album from dropdown and clicking Move Photo button moves the photo</w:t>
+      </w:r>
+      <w:r>
+        <w:rPr>
+          <w:rFonts w:ascii="Times New Roman" w:hAnsi="Times New Roman" w:cs="Times New Roman"/>
+          <w:sz w:val="24"/>
+          <w:szCs w:val="24"/>
+        </w:rPr>
+        <w:t xml:space="preserve"> followed by confirmation popup.</w:t>
+      </w:r>
+    </w:p>
+    <w:p>
+      <w:pPr>
+        <w:pStyle w:val="ListParagraph"/>
+        <w:numPr>
+          <w:ilvl w:val="0"/>
+          <w:numId w:val="1"/>
+        </w:numPr>
+        <w:rPr>
+          <w:rFonts w:ascii="Times New Roman" w:hAnsi="Times New Roman" w:cs="Times New Roman"/>
+          <w:sz w:val="24"/>
+          <w:szCs w:val="24"/>
+        </w:rPr>
+      </w:pPr>
+      <w:r>
+        <w:rPr>
+          <w:rFonts w:ascii="Times New Roman" w:hAnsi="Times New Roman" w:cs="Times New Roman"/>
+          <w:sz w:val="24"/>
+          <w:szCs w:val="24"/>
+        </w:rPr>
+        <w:t xml:space="preserve">Copy Photo – </w:t>
+      </w:r>
+      <w:r>
+        <w:rPr>
+          <w:rFonts w:ascii="Times New Roman" w:hAnsi="Times New Roman" w:cs="Times New Roman"/>
+          <w:sz w:val="24"/>
+          <w:szCs w:val="24"/>
+        </w:rPr>
+        <w:t>Selecting the album from dropdown and clicking Copy Photo button copies the photo followed by confirmation popup.</w:t>
+      </w:r>
+    </w:p>
+    <w:p>
+      <w:pPr>
+        <w:pStyle w:val="ListParagraph"/>
+        <w:numPr>
+          <w:ilvl w:val="0"/>
+          <w:numId w:val="1"/>
+        </w:numPr>
+        <w:rPr>
+          <w:rFonts w:ascii="Times New Roman" w:hAnsi="Times New Roman" w:cs="Times New Roman"/>
+          <w:sz w:val="24"/>
+          <w:szCs w:val="24"/>
+        </w:rPr>
+      </w:pPr>
+      <w:r>
+        <w:rPr>
+          <w:rFonts w:ascii="Times New Roman" w:hAnsi="Times New Roman" w:cs="Times New Roman"/>
+          <w:sz w:val="24"/>
+          <w:szCs w:val="24"/>
+        </w:rPr>
+        <w:t xml:space="preserve">Remove Photo </w:t>
+      </w:r>
+      <w:r>
+        <w:rPr>
+          <w:rFonts w:ascii="Times New Roman" w:hAnsi="Times New Roman" w:cs="Times New Roman"/>
+          <w:sz w:val="24"/>
+          <w:szCs w:val="24"/>
+        </w:rPr>
+        <w:t>–</w:t>
+      </w:r>
+      <w:r>
+        <w:rPr>
+          <w:rFonts w:ascii="Times New Roman" w:hAnsi="Times New Roman" w:cs="Times New Roman"/>
+          <w:sz w:val="24"/>
+          <w:szCs w:val="24"/>
+        </w:rPr>
+        <w:t xml:space="preserve"> </w:t>
+      </w:r>
+      <w:r>
+        <w:rPr>
+          <w:rFonts w:ascii="Times New Roman" w:hAnsi="Times New Roman" w:cs="Times New Roman"/>
+          <w:sz w:val="24"/>
+          <w:szCs w:val="24"/>
+        </w:rPr>
+        <w:t xml:space="preserve">Clicking Remove Photo button removes the photo followed by </w:t>
+      </w:r>
+      <w:r>
+        <w:rPr>
+          <w:rFonts w:ascii="Times New Roman" w:hAnsi="Times New Roman" w:cs="Times New Roman"/>
+          <w:sz w:val="24"/>
+          <w:szCs w:val="24"/>
+        </w:rPr>
+        <w:t xml:space="preserve">a </w:t>
+      </w:r>
+      <w:r>
+        <w:rPr>
+          <w:rFonts w:ascii="Times New Roman" w:hAnsi="Times New Roman" w:cs="Times New Roman"/>
+          <w:sz w:val="24"/>
+          <w:szCs w:val="24"/>
+        </w:rPr>
+        <w:t>confirmation popup.</w:t>
+      </w:r>
+    </w:p>
+    <w:p>
+      <w:pPr>
+        <w:pStyle w:val="ListParagraph"/>
+        <w:numPr>
+          <w:ilvl w:val="0"/>
+          <w:numId w:val="1"/>
+        </w:numPr>
+        <w:rPr>
+          <w:rFonts w:ascii="Times New Roman" w:hAnsi="Times New Roman" w:cs="Times New Roman"/>
+          <w:sz w:val="24"/>
+          <w:szCs w:val="24"/>
+        </w:rPr>
+      </w:pPr>
+      <w:r>
+        <w:rPr>
+          <w:rFonts w:ascii="Times New Roman" w:hAnsi="Times New Roman" w:cs="Times New Roman"/>
+          <w:sz w:val="24"/>
+          <w:szCs w:val="24"/>
+        </w:rPr>
+        <w:t xml:space="preserve">Caption/Re-caption – Clicking Caption/Re-caption </w:t>
+      </w:r>
+      <w:r>
+        <w:rPr>
+          <w:rFonts w:ascii="Times New Roman" w:hAnsi="Times New Roman" w:cs="Times New Roman"/>
+          <w:sz w:val="24"/>
+          <w:szCs w:val="24"/>
+        </w:rPr>
+        <w:t xml:space="preserve">button </w:t>
+      </w:r>
+      <w:r>
+        <w:rPr>
+          <w:rFonts w:ascii="Times New Roman" w:hAnsi="Times New Roman" w:cs="Times New Roman"/>
+          <w:sz w:val="24"/>
+          <w:szCs w:val="24"/>
+        </w:rPr>
+        <w:t>allows user to enter a text entry</w:t>
+      </w:r>
+      <w:r>
+        <w:rPr>
+          <w:rFonts w:ascii="Times New Roman" w:hAnsi="Times New Roman" w:cs="Times New Roman"/>
+          <w:sz w:val="24"/>
+          <w:szCs w:val="24"/>
+        </w:rPr>
+        <w:t xml:space="preserve"> in a popup</w:t>
+      </w:r>
+      <w:r>
+        <w:rPr>
+          <w:rFonts w:ascii="Times New Roman" w:hAnsi="Times New Roman" w:cs="Times New Roman"/>
+          <w:sz w:val="24"/>
+          <w:szCs w:val="24"/>
+        </w:rPr>
+        <w:t xml:space="preserve"> that updates the Caption </w:t>
+      </w:r>
+      <w:r>
+        <w:rPr>
+          <w:rFonts w:ascii="Times New Roman" w:hAnsi="Times New Roman" w:cs="Times New Roman"/>
+          <w:sz w:val="24"/>
+          <w:szCs w:val="24"/>
+        </w:rPr>
+        <w:t>of</w:t>
+      </w:r>
+      <w:r>
+        <w:rPr>
+          <w:rFonts w:ascii="Times New Roman" w:hAnsi="Times New Roman" w:cs="Times New Roman"/>
+          <w:sz w:val="24"/>
+          <w:szCs w:val="24"/>
+        </w:rPr>
+        <w:t xml:space="preserve"> </w:t>
+      </w:r>
+      <w:r>
+        <w:rPr>
+          <w:rFonts w:ascii="Times New Roman" w:hAnsi="Times New Roman" w:cs="Times New Roman"/>
+          <w:sz w:val="24"/>
+          <w:szCs w:val="24"/>
+        </w:rPr>
+        <w:t>that photo.</w:t>
+      </w:r>
+    </w:p>
+    <w:p>
+      <w:pPr>
+        <w:pStyle w:val="ListParagraph"/>
+        <w:numPr>
+          <w:ilvl w:val="0"/>
+          <w:numId w:val="1"/>
+        </w:numPr>
+        <w:rPr>
+          <w:rFonts w:ascii="Times New Roman" w:hAnsi="Times New Roman" w:cs="Times New Roman"/>
+          <w:sz w:val="24"/>
+          <w:szCs w:val="24"/>
+        </w:rPr>
+      </w:pPr>
+      <w:r>
+        <w:rPr>
+          <w:rFonts w:ascii="Times New Roman" w:hAnsi="Times New Roman" w:cs="Times New Roman"/>
+          <w:sz w:val="24"/>
+          <w:szCs w:val="24"/>
+        </w:rPr>
+        <w:t>Selecting a photo will display photo, caption, date/time, and tags for that photo.</w:t>
+      </w:r>
+    </w:p>
+    <w:p>
+      <w:pPr>
+        <w:pStyle w:val="ListParagraph"/>
+        <w:numPr>
+          <w:ilvl w:val="0"/>
+          <w:numId w:val="1"/>
+        </w:numPr>
+        <w:rPr>
+          <w:rFonts w:ascii="Times New Roman" w:hAnsi="Times New Roman" w:cs="Times New Roman"/>
+          <w:sz w:val="24"/>
+          <w:szCs w:val="24"/>
+        </w:rPr>
+      </w:pPr>
+      <w:r>
+        <w:rPr>
+          <w:rFonts w:ascii="Times New Roman" w:hAnsi="Times New Roman" w:cs="Times New Roman"/>
+          <w:sz w:val="24"/>
+          <w:szCs w:val="24"/>
+        </w:rPr>
+        <w:lastRenderedPageBreak/>
+        <w:t>All the current tags for a photo will be displayed in the List View.</w:t>
+      </w:r>
+    </w:p>
+    <w:p>
+      <w:pPr>
+        <w:pStyle w:val="ListParagraph"/>
+        <w:numPr>
+          <w:ilvl w:val="0"/>
+          <w:numId w:val="1"/>
+        </w:numPr>
+        <w:rPr>
+          <w:rFonts w:ascii="Times New Roman" w:hAnsi="Times New Roman" w:cs="Times New Roman"/>
+          <w:sz w:val="24"/>
+          <w:szCs w:val="24"/>
+        </w:rPr>
+      </w:pPr>
+      <w:r>
+        <w:rPr>
+          <w:rFonts w:ascii="Times New Roman" w:hAnsi="Times New Roman" w:cs="Times New Roman"/>
+          <w:sz w:val="24"/>
+          <w:szCs w:val="24"/>
+        </w:rPr>
+        <w:t>Add Category – Clicking Add Category button allows user to enter a text entry in a popup that adds new tag category.</w:t>
+      </w:r>
+    </w:p>
+    <w:p>
+      <w:pPr>
+        <w:pStyle w:val="ListParagraph"/>
+        <w:numPr>
+          <w:ilvl w:val="0"/>
+          <w:numId w:val="1"/>
+        </w:numPr>
+        <w:rPr>
+          <w:rFonts w:ascii="Times New Roman" w:hAnsi="Times New Roman" w:cs="Times New Roman"/>
+          <w:sz w:val="24"/>
+          <w:szCs w:val="24"/>
+        </w:rPr>
+      </w:pPr>
+      <w:r>
+        <w:rPr>
+          <w:rFonts w:ascii="Times New Roman" w:hAnsi="Times New Roman" w:cs="Times New Roman"/>
+          <w:sz w:val="24"/>
+          <w:szCs w:val="24"/>
+        </w:rPr>
+        <w:t xml:space="preserve">Add Tag – </w:t>
+      </w:r>
+      <w:r>
+        <w:rPr>
+          <w:rFonts w:ascii="Times New Roman" w:hAnsi="Times New Roman" w:cs="Times New Roman"/>
+          <w:sz w:val="24"/>
+          <w:szCs w:val="24"/>
+        </w:rPr>
+        <w:t>S</w:t>
+      </w:r>
+      <w:r>
+        <w:rPr>
+          <w:rFonts w:ascii="Times New Roman" w:hAnsi="Times New Roman" w:cs="Times New Roman"/>
+          <w:sz w:val="24"/>
+          <w:szCs w:val="24"/>
+        </w:rPr>
+        <w:t>electing a Category from the drop down and entering its value allows</w:t>
+      </w:r>
+      <w:r>
+        <w:rPr>
+          <w:rFonts w:ascii="Times New Roman" w:hAnsi="Times New Roman" w:cs="Times New Roman"/>
+          <w:sz w:val="24"/>
+          <w:szCs w:val="24"/>
+        </w:rPr>
+        <w:t xml:space="preserve"> user to add a tag in the list view.</w:t>
+      </w:r>
+    </w:p>
+    <w:p>
+      <w:pPr>
+        <w:pStyle w:val="ListParagraph"/>
+        <w:numPr>
+          <w:ilvl w:val="0"/>
+          <w:numId w:val="1"/>
+        </w:numPr>
+        <w:rPr>
+          <w:rFonts w:ascii="Times New Roman" w:hAnsi="Times New Roman" w:cs="Times New Roman"/>
+          <w:sz w:val="24"/>
+          <w:szCs w:val="24"/>
+        </w:rPr>
+      </w:pPr>
+      <w:r>
+        <w:rPr>
+          <w:rFonts w:ascii="Times New Roman" w:hAnsi="Times New Roman" w:cs="Times New Roman"/>
+          <w:sz w:val="24"/>
+          <w:szCs w:val="24"/>
+        </w:rPr>
+        <w:t>Remove Tag – Selecting a Tag from List View and clicking Remove Tag button removes the tag from the list view followed by a confirmation popup.</w:t>
+      </w:r>
+    </w:p>
+    <w:p>
+      <w:pPr>
+        <w:pStyle w:val="ListParagraph"/>
+        <w:numPr>
+          <w:ilvl w:val="0"/>
+          <w:numId w:val="1"/>
+        </w:numPr>
+        <w:rPr>
+          <w:rFonts w:ascii="Times New Roman" w:hAnsi="Times New Roman" w:cs="Times New Roman"/>
+          <w:sz w:val="24"/>
+          <w:szCs w:val="24"/>
+        </w:rPr>
+      </w:pPr>
+      <w:r>
+        <w:rPr>
+          <w:rFonts w:ascii="Times New Roman" w:hAnsi="Times New Roman" w:cs="Times New Roman"/>
+          <w:sz w:val="24"/>
+          <w:szCs w:val="24"/>
+        </w:rPr>
+        <w:t xml:space="preserve">Back – Clicking Back buttons takes a user to their </w:t>
+      </w:r>
+      <w:r>
+        <w:rPr>
+          <w:rFonts w:ascii="Times New Roman" w:hAnsi="Times New Roman" w:cs="Times New Roman"/>
+          <w:sz w:val="24"/>
+          <w:szCs w:val="24"/>
+        </w:rPr>
+        <w:t>a</w:t>
+      </w:r>
+      <w:r>
+        <w:rPr>
+          <w:rFonts w:ascii="Times New Roman" w:hAnsi="Times New Roman" w:cs="Times New Roman"/>
+          <w:sz w:val="24"/>
+          <w:szCs w:val="24"/>
+        </w:rPr>
+        <w:t>ll-albums</w:t>
+      </w:r>
+      <w:r>
+        <w:rPr>
+          <w:rFonts w:ascii="Times New Roman" w:hAnsi="Times New Roman" w:cs="Times New Roman"/>
+          <w:sz w:val="24"/>
+          <w:szCs w:val="24"/>
+        </w:rPr>
+        <w:t xml:space="preserve"> page.</w:t>
+      </w:r>
+    </w:p>
+    <w:p>
+      <w:pPr>
+        <w:pStyle w:val="ListParagraph"/>
+        <w:numPr>
+          <w:ilvl w:val="0"/>
+          <w:numId w:val="1"/>
+        </w:numPr>
+        <w:rPr>
+          <w:rFonts w:ascii="Times New Roman" w:hAnsi="Times New Roman" w:cs="Times New Roman"/>
+          <w:sz w:val="24"/>
+          <w:szCs w:val="24"/>
+        </w:rPr>
+      </w:pPr>
+      <w:r>
+        <w:rPr>
+          <w:rFonts w:ascii="Times New Roman" w:hAnsi="Times New Roman" w:cs="Times New Roman"/>
+          <w:sz w:val="24"/>
+          <w:szCs w:val="24"/>
+        </w:rPr>
+        <w:t xml:space="preserve">Logout – Clicking </w:t>
+      </w:r>
+      <w:proofErr w:type="gramStart"/>
+      <w:r>
+        <w:rPr>
+          <w:rFonts w:ascii="Times New Roman" w:hAnsi="Times New Roman" w:cs="Times New Roman"/>
+          <w:sz w:val="24"/>
+          <w:szCs w:val="24"/>
+        </w:rPr>
+        <w:t>Logout</w:t>
+      </w:r>
+      <w:proofErr w:type="gramEnd"/>
+      <w:r>
+        <w:rPr>
+          <w:rFonts w:ascii="Times New Roman" w:hAnsi="Times New Roman" w:cs="Times New Roman"/>
+          <w:sz w:val="24"/>
+          <w:szCs w:val="24"/>
+        </w:rPr>
+        <w:t xml:space="preserve"> button will log out the admin following the confirmation popup.</w:t>
+      </w:r>
+    </w:p>
+    <w:p>
+      <w:pPr>
+        <w:rPr>
+          <w:rFonts w:ascii="Times New Roman" w:hAnsi="Times New Roman" w:cs="Times New Roman"/>
+          <w:sz w:val="24"/>
+          <w:szCs w:val="24"/>
+        </w:rPr>
+      </w:pPr>
+    </w:p>
+    <w:p>
+      <w:pPr>
+        <w:rPr>
+          <w:rFonts w:ascii="Times New Roman" w:hAnsi="Times New Roman" w:cs="Times New Roman"/>
+          <w:sz w:val="24"/>
+          <w:szCs w:val="24"/>
+        </w:rPr>
+      </w:pPr>
+      <w:r>
+        <w:rPr>
+          <w:rFonts w:ascii="Times New Roman" w:hAnsi="Times New Roman" w:cs="Times New Roman"/>
+          <w:sz w:val="24"/>
+          <w:szCs w:val="24"/>
+        </w:rPr>
+        <w:t>View Slideshow Page:</w:t>
+      </w:r>
+    </w:p>
+    <w:p>
+      <w:pPr>
+        <w:rPr>
+          <w:rFonts w:ascii="Times New Roman" w:hAnsi="Times New Roman" w:cs="Times New Roman"/>
+          <w:sz w:val="24"/>
+          <w:szCs w:val="24"/>
+        </w:rPr>
+      </w:pPr>
+      <w:r>
+        <w:rPr>
+          <w:rFonts w:ascii="Times New Roman" w:hAnsi="Times New Roman" w:cs="Times New Roman"/>
+          <w:sz w:val="24"/>
+          <w:szCs w:val="24"/>
+        </w:rPr>
+        <w:drawing>
+          <wp:inline distT="0" distB="0" distL="0" distR="0" wp14:anchorId="5F848F59" wp14:editId="077CFE4D">
+            <wp:extent cx="5943600" cy="4416425"/>
+            <wp:effectExtent l="0" t="0" r="0" b="3175"/>
+            <wp:docPr id="5" name="Picture 5" descr="Application&#10;&#10;Description automatically generated with medium confidence"/>
+            <wp:cNvGraphicFramePr>
+              <a:graphicFrameLocks xmlns:a="http://schemas.openxmlformats.org/drawingml/2006/main" noChangeAspect="1"/>
+            </wp:cNvGraphicFramePr>
+            <a:graphic xmlns:a="http://schemas.openxmlformats.org/drawingml/2006/main">
+              <a:graphicData uri="http://schemas.openxmlformats.org/drawingml/2006/picture">
+                <pic:pic xmlns:pic="http://schemas.openxmlformats.org/drawingml/2006/picture">
+                  <pic:nvPicPr>
+                    <pic:cNvPr id="5" name="Picture 5" descr="Application&#10;&#10;Description automatically generated with medium confidence"/>
+                    <pic:cNvPicPr/>
+                  </pic:nvPicPr>
+                  <pic:blipFill>
+                    <a:blip r:embed="rId10"/>
+                    <a:stretch>
+                      <a:fillRect/>
+                    </a:stretch>
+                  </pic:blipFill>
+                  <pic:spPr>
+                    <a:xfrm>
+                      <a:off x="0" y="0"/>
+                      <a:ext cx="5943600" cy="4416425"/>
+                    </a:xfrm>
+                    <a:prstGeom prst="rect">
+                      <a:avLst/>
+                    </a:prstGeom>
+                  </pic:spPr>
+                </pic:pic>
+              </a:graphicData>
+            </a:graphic>
+          </wp:inline>
+        </w:drawing>
+      </w:r>
+    </w:p>
+    <w:p>
+      <w:pPr>
+        <w:rPr>
+          <w:rFonts w:ascii="Times New Roman" w:hAnsi="Times New Roman" w:cs="Times New Roman"/>
+          <w:sz w:val="24"/>
+          <w:szCs w:val="24"/>
+        </w:rPr>
+      </w:pPr>
+      <w:r>
+        <w:rPr>
+          <w:rFonts w:ascii="Times New Roman" w:hAnsi="Times New Roman" w:cs="Times New Roman"/>
+          <w:sz w:val="24"/>
+          <w:szCs w:val="24"/>
+        </w:rPr>
+        <w:t>Event Details:</w:t>
+      </w:r>
+    </w:p>
+    <w:p>
+      <w:pPr>
+        <w:pStyle w:val="ListParagraph"/>
+        <w:numPr>
+          <w:ilvl w:val="0"/>
+          <w:numId w:val="1"/>
+        </w:numPr>
+        <w:rPr>
+          <w:rFonts w:ascii="Times New Roman" w:hAnsi="Times New Roman" w:cs="Times New Roman"/>
+          <w:sz w:val="24"/>
+          <w:szCs w:val="24"/>
+        </w:rPr>
+      </w:pPr>
+      <w:r>
+        <w:rPr>
+          <w:rFonts w:ascii="Times New Roman" w:hAnsi="Times New Roman" w:cs="Times New Roman"/>
+          <w:sz w:val="24"/>
+          <w:szCs w:val="24"/>
+        </w:rPr>
+        <w:t>Exit Slideshow – Clicking that button exits the slideshow and takes back to Open Album Page.</w:t>
+      </w:r>
+    </w:p>
+    <w:p>
+      <w:pPr>
+        <w:pStyle w:val="ListParagraph"/>
+        <w:numPr>
+          <w:ilvl w:val="0"/>
+          <w:numId w:val="1"/>
+        </w:numPr>
+        <w:rPr>
+          <w:rFonts w:ascii="Times New Roman" w:hAnsi="Times New Roman" w:cs="Times New Roman"/>
+          <w:sz w:val="24"/>
+          <w:szCs w:val="24"/>
+        </w:rPr>
+      </w:pPr>
+      <w:r>
+        <w:rPr>
+          <w:rFonts w:ascii="Times New Roman" w:hAnsi="Times New Roman" w:cs="Times New Roman"/>
+          <w:sz w:val="24"/>
+          <w:szCs w:val="24"/>
+        </w:rPr>
+        <w:t xml:space="preserve">“&lt;” – Clicking “&lt;” button displays </w:t>
+      </w:r>
+      <w:r>
+        <w:rPr>
+          <w:rFonts w:ascii="Times New Roman" w:hAnsi="Times New Roman" w:cs="Times New Roman"/>
+          <w:sz w:val="24"/>
+          <w:szCs w:val="24"/>
+        </w:rPr>
+        <w:t>previous image of that album.</w:t>
+      </w:r>
+    </w:p>
+    <w:p>
+      <w:pPr>
+        <w:pStyle w:val="ListParagraph"/>
+        <w:numPr>
+          <w:ilvl w:val="0"/>
+          <w:numId w:val="1"/>
+        </w:numPr>
+        <w:rPr>
+          <w:rFonts w:ascii="Times New Roman" w:hAnsi="Times New Roman" w:cs="Times New Roman"/>
+          <w:sz w:val="24"/>
+          <w:szCs w:val="24"/>
+        </w:rPr>
+      </w:pPr>
+      <w:r>
+        <w:rPr>
+          <w:rFonts w:ascii="Times New Roman" w:hAnsi="Times New Roman" w:cs="Times New Roman"/>
+          <w:sz w:val="24"/>
+          <w:szCs w:val="24"/>
+        </w:rPr>
+        <w:t>“</w:t>
+      </w:r>
+      <w:r>
+        <w:rPr>
+          <w:rFonts w:ascii="Times New Roman" w:hAnsi="Times New Roman" w:cs="Times New Roman"/>
+          <w:sz w:val="24"/>
+          <w:szCs w:val="24"/>
+        </w:rPr>
+        <w:t>&gt;</w:t>
+      </w:r>
+      <w:r>
+        <w:rPr>
+          <w:rFonts w:ascii="Times New Roman" w:hAnsi="Times New Roman" w:cs="Times New Roman"/>
+          <w:sz w:val="24"/>
+          <w:szCs w:val="24"/>
+        </w:rPr>
+        <w:t>” – Clicking “</w:t>
+      </w:r>
+      <w:r>
+        <w:rPr>
+          <w:rFonts w:ascii="Times New Roman" w:hAnsi="Times New Roman" w:cs="Times New Roman"/>
+          <w:sz w:val="24"/>
+          <w:szCs w:val="24"/>
+        </w:rPr>
+        <w:t>&gt;</w:t>
+      </w:r>
+      <w:r>
+        <w:rPr>
+          <w:rFonts w:ascii="Times New Roman" w:hAnsi="Times New Roman" w:cs="Times New Roman"/>
+          <w:sz w:val="24"/>
+          <w:szCs w:val="24"/>
+        </w:rPr>
+        <w:t xml:space="preserve">” button displays </w:t>
+      </w:r>
+      <w:proofErr w:type="gramStart"/>
+      <w:r>
+        <w:rPr>
+          <w:rFonts w:ascii="Times New Roman" w:hAnsi="Times New Roman" w:cs="Times New Roman"/>
+          <w:sz w:val="24"/>
+          <w:szCs w:val="24"/>
+        </w:rPr>
+        <w:t>next</w:t>
+      </w:r>
+      <w:proofErr w:type="gramEnd"/>
+      <w:r>
+        <w:rPr>
+          <w:rFonts w:ascii="Times New Roman" w:hAnsi="Times New Roman" w:cs="Times New Roman"/>
+          <w:sz w:val="24"/>
+          <w:szCs w:val="24"/>
+        </w:rPr>
+        <w:t xml:space="preserve"> image of that album.</w:t>
+      </w:r>
+    </w:p>
+    <w:p>
+      <w:pPr>
+        <w:rPr>
+          <w:rFonts w:ascii="Times New Roman" w:hAnsi="Times New Roman" w:cs="Times New Roman"/>
+          <w:sz w:val="24"/>
+          <w:szCs w:val="24"/>
+        </w:rPr>
+      </w:pPr>
+      <w:r>
+        <w:rPr>
+          <w:rFonts w:ascii="Times New Roman" w:hAnsi="Times New Roman" w:cs="Times New Roman"/>
+          <w:sz w:val="24"/>
+          <w:szCs w:val="24"/>
+        </w:rPr>
+        <w:lastRenderedPageBreak/>
+        <w:t>Search Results Page:</w:t>
+      </w:r>
+    </w:p>
+    <w:p>
+      <w:pPr>
+        <w:rPr>
+          <w:rFonts w:ascii="Times New Roman" w:hAnsi="Times New Roman" w:cs="Times New Roman"/>
+          <w:sz w:val="24"/>
+          <w:szCs w:val="24"/>
+        </w:rPr>
+      </w:pPr>
+      <w:r>
+        <w:rPr>
+          <w:rFonts w:ascii="Times New Roman" w:hAnsi="Times New Roman" w:cs="Times New Roman"/>
+          <w:sz w:val="24"/>
+          <w:szCs w:val="24"/>
+        </w:rPr>
+        <w:drawing>
+          <wp:inline distT="0" distB="0" distL="0" distR="0" wp14:anchorId="3433F9CD" wp14:editId="4853669D">
+            <wp:extent cx="5943600" cy="4416425"/>
+            <wp:effectExtent l="0" t="0" r="0" b="3175"/>
+            <wp:docPr id="8" name="Picture 8" descr="Graphical user interface, text, application, email&#10;&#10;Description automatically generated"/>
+            <wp:cNvGraphicFramePr>
+              <a:graphicFrameLocks xmlns:a="http://schemas.openxmlformats.org/drawingml/2006/main" noChangeAspect="1"/>
+            </wp:cNvGraphicFramePr>
+            <a:graphic xmlns:a="http://schemas.openxmlformats.org/drawingml/2006/main">
+              <a:graphicData uri="http://schemas.openxmlformats.org/drawingml/2006/picture">
+                <pic:pic xmlns:pic="http://schemas.openxmlformats.org/drawingml/2006/picture">
+                  <pic:nvPicPr>
+                    <pic:cNvPr id="8" name="Picture 8" descr="Graphical user interface, text, application, email&#10;&#10;Description automatically generated"/>
+                    <pic:cNvPicPr/>
+                  </pic:nvPicPr>
+                  <pic:blipFill>
+                    <a:blip r:embed="rId11"/>
+                    <a:stretch>
+                      <a:fillRect/>
+                    </a:stretch>
+                  </pic:blipFill>
+                  <pic:spPr>
+                    <a:xfrm>
+                      <a:off x="0" y="0"/>
+                      <a:ext cx="5943600" cy="4416425"/>
+                    </a:xfrm>
+                    <a:prstGeom prst="rect">
+                      <a:avLst/>
+                    </a:prstGeom>
+                  </pic:spPr>
+                </pic:pic>
+              </a:graphicData>
+            </a:graphic>
+          </wp:inline>
+        </w:drawing>
+      </w:r>
+    </w:p>
+    <w:p>
+      <w:pPr>
+        <w:rPr>
+          <w:rFonts w:ascii="Times New Roman" w:hAnsi="Times New Roman" w:cs="Times New Roman"/>
+          <w:sz w:val="24"/>
+          <w:szCs w:val="24"/>
+        </w:rPr>
+      </w:pPr>
+      <w:r>
+        <w:rPr>
+          <w:rFonts w:ascii="Times New Roman" w:hAnsi="Times New Roman" w:cs="Times New Roman"/>
+          <w:sz w:val="24"/>
+          <w:szCs w:val="24"/>
+        </w:rPr>
+        <w:t>Event Details:</w:t>
+      </w:r>
+    </w:p>
+    <w:p>
+      <w:pPr>
+        <w:pStyle w:val="ListParagraph"/>
+        <w:numPr>
+          <w:ilvl w:val="0"/>
+          <w:numId w:val="1"/>
+        </w:numPr>
+        <w:rPr>
+          <w:rFonts w:ascii="Times New Roman" w:hAnsi="Times New Roman" w:cs="Times New Roman"/>
+          <w:sz w:val="24"/>
+          <w:szCs w:val="24"/>
+        </w:rPr>
+      </w:pPr>
+      <w:r>
+        <w:rPr>
+          <w:rFonts w:ascii="Times New Roman" w:hAnsi="Times New Roman" w:cs="Times New Roman"/>
+          <w:sz w:val="24"/>
+          <w:szCs w:val="24"/>
+        </w:rPr>
+        <w:t xml:space="preserve">Search Photos </w:t>
+      </w:r>
+      <w:proofErr w:type="gramStart"/>
+      <w:r>
+        <w:rPr>
+          <w:rFonts w:ascii="Times New Roman" w:hAnsi="Times New Roman" w:cs="Times New Roman"/>
+          <w:sz w:val="24"/>
+          <w:szCs w:val="24"/>
+        </w:rPr>
+        <w:t>By</w:t>
+      </w:r>
+      <w:proofErr w:type="gramEnd"/>
+      <w:r>
+        <w:rPr>
+          <w:rFonts w:ascii="Times New Roman" w:hAnsi="Times New Roman" w:cs="Times New Roman"/>
+          <w:sz w:val="24"/>
+          <w:szCs w:val="24"/>
+        </w:rPr>
+        <w:t xml:space="preserve"> Date Range – Clicking that button gives a popup where a user inputs Date Range. The Search Results Page will open followed by the popup.</w:t>
+      </w:r>
+    </w:p>
+    <w:p>
+      <w:pPr>
+        <w:pStyle w:val="ListParagraph"/>
+        <w:numPr>
+          <w:ilvl w:val="0"/>
+          <w:numId w:val="1"/>
+        </w:numPr>
+        <w:rPr>
+          <w:rFonts w:ascii="Times New Roman" w:hAnsi="Times New Roman" w:cs="Times New Roman"/>
+          <w:sz w:val="24"/>
+          <w:szCs w:val="24"/>
+        </w:rPr>
+      </w:pPr>
+      <w:r>
+        <w:rPr>
+          <w:rFonts w:ascii="Times New Roman" w:hAnsi="Times New Roman" w:cs="Times New Roman"/>
+          <w:sz w:val="24"/>
+          <w:szCs w:val="24"/>
+        </w:rPr>
+        <w:t xml:space="preserve">Search Photos </w:t>
+      </w:r>
+      <w:proofErr w:type="gramStart"/>
+      <w:r>
+        <w:rPr>
+          <w:rFonts w:ascii="Times New Roman" w:hAnsi="Times New Roman" w:cs="Times New Roman"/>
+          <w:sz w:val="24"/>
+          <w:szCs w:val="24"/>
+        </w:rPr>
+        <w:t>By</w:t>
+      </w:r>
+      <w:proofErr w:type="gramEnd"/>
+      <w:r>
+        <w:rPr>
+          <w:rFonts w:ascii="Times New Roman" w:hAnsi="Times New Roman" w:cs="Times New Roman"/>
+          <w:sz w:val="24"/>
+          <w:szCs w:val="24"/>
+        </w:rPr>
+        <w:t xml:space="preserve"> Tag Pairs – Clicking that button gives a popup where a user inputs text entry. The Search Results Page will open followed by the popup.</w:t>
+      </w:r>
+    </w:p>
+    <w:p>
+      <w:pPr>
+        <w:pStyle w:val="ListParagraph"/>
+        <w:numPr>
+          <w:ilvl w:val="0"/>
+          <w:numId w:val="1"/>
+        </w:numPr>
+        <w:rPr>
+          <w:rFonts w:ascii="Times New Roman" w:hAnsi="Times New Roman" w:cs="Times New Roman"/>
+          <w:sz w:val="24"/>
+          <w:szCs w:val="24"/>
+        </w:rPr>
+      </w:pPr>
+      <w:r>
+        <w:rPr>
+          <w:rFonts w:ascii="Times New Roman" w:hAnsi="Times New Roman" w:cs="Times New Roman"/>
+          <w:sz w:val="24"/>
+          <w:szCs w:val="24"/>
+        </w:rPr>
+        <w:t>The list of all photos that match the search entry will be displayed in the middle of the page.</w:t>
+      </w:r>
+    </w:p>
+    <w:p>
+      <w:pPr>
+        <w:pStyle w:val="ListParagraph"/>
+        <w:numPr>
+          <w:ilvl w:val="0"/>
+          <w:numId w:val="1"/>
+        </w:numPr>
+        <w:rPr>
+          <w:rFonts w:ascii="Times New Roman" w:hAnsi="Times New Roman" w:cs="Times New Roman"/>
+          <w:sz w:val="24"/>
+          <w:szCs w:val="24"/>
+        </w:rPr>
+      </w:pPr>
+      <w:r>
+        <w:rPr>
+          <w:rFonts w:ascii="Times New Roman" w:hAnsi="Times New Roman" w:cs="Times New Roman"/>
+          <w:sz w:val="24"/>
+          <w:szCs w:val="24"/>
+        </w:rPr>
+        <w:t xml:space="preserve">Back – Clicking Back buttons takes a user to their </w:t>
+      </w:r>
+      <w:r>
+        <w:rPr>
+          <w:rFonts w:ascii="Times New Roman" w:hAnsi="Times New Roman" w:cs="Times New Roman"/>
+          <w:sz w:val="24"/>
+          <w:szCs w:val="24"/>
+        </w:rPr>
+        <w:t>a</w:t>
+      </w:r>
+      <w:r>
+        <w:rPr>
+          <w:rFonts w:ascii="Times New Roman" w:hAnsi="Times New Roman" w:cs="Times New Roman"/>
+          <w:sz w:val="24"/>
+          <w:szCs w:val="24"/>
+        </w:rPr>
+        <w:t>ll-albums page.</w:t>
+      </w:r>
+    </w:p>
+    <w:p>
+      <w:pPr>
+        <w:pStyle w:val="ListParagraph"/>
+        <w:numPr>
+          <w:ilvl w:val="0"/>
+          <w:numId w:val="1"/>
+        </w:numPr>
+        <w:rPr>
+          <w:rFonts w:ascii="Times New Roman" w:hAnsi="Times New Roman" w:cs="Times New Roman"/>
+          <w:sz w:val="24"/>
+          <w:szCs w:val="24"/>
+        </w:rPr>
+      </w:pPr>
+      <w:r>
+        <w:rPr>
+          <w:rFonts w:ascii="Times New Roman" w:hAnsi="Times New Roman" w:cs="Times New Roman"/>
+          <w:sz w:val="24"/>
+          <w:szCs w:val="24"/>
+        </w:rPr>
+        <w:t xml:space="preserve">Logout – Clicking </w:t>
+      </w:r>
+      <w:proofErr w:type="gramStart"/>
+      <w:r>
+        <w:rPr>
+          <w:rFonts w:ascii="Times New Roman" w:hAnsi="Times New Roman" w:cs="Times New Roman"/>
+          <w:sz w:val="24"/>
+          <w:szCs w:val="24"/>
+        </w:rPr>
+        <w:t>Logout</w:t>
+      </w:r>
+      <w:proofErr w:type="gramEnd"/>
+      <w:r>
+        <w:rPr>
+          <w:rFonts w:ascii="Times New Roman" w:hAnsi="Times New Roman" w:cs="Times New Roman"/>
+          <w:sz w:val="24"/>
+          <w:szCs w:val="24"/>
+        </w:rPr>
+        <w:t xml:space="preserve"> button will log out the admin following the confirmation popup.</w:t>
+      </w:r>
     </w:p>
     <w:sectPr>
       <w:pgSz w:w="12240" w:h="15840"/>

</xml_diff>